<commit_message>
Relatorio Energia e Gas
</commit_message>
<xml_diff>
--- a/src/reports/relatorio_1.docx
+++ b/src/reports/relatorio_1.docx
@@ -2,6 +2,38 @@
 <file path=word/document.xml><?xml version="1.0" encoding="utf-8"?>
 <w:document xmlns:wpc="http://schemas.microsoft.com/office/word/2010/wordprocessingCanvas" xmlns:mo="http://schemas.microsoft.com/office/mac/office/2008/main" xmlns:mc="http://schemas.openxmlformats.org/markup-compatibility/2006" xmlns:mv="urn:schemas-microsoft-com:mac:vml" xmlns:o="urn:schemas-microsoft-com:office:office" xmlns:r="http://schemas.openxmlformats.org/officeDocument/2006/relationships" xmlns:m="http://schemas.openxmlformats.org/officeDocument/2006/math" xmlns:v="urn:schemas-microsoft-com:vml" xmlns:wp14="http://schemas.microsoft.com/office/word/2010/wordprocessingDrawing" xmlns:wp="http://schemas.openxmlformats.org/drawingml/2006/wordprocessingDrawing" xmlns:w10="urn:schemas-microsoft-com:office:word" xmlns:w="http://schemas.openxmlformats.org/wordprocessingml/2006/main" xmlns:w14="http://schemas.microsoft.com/office/word/2010/wordml" xmlns:wpg="http://schemas.microsoft.com/office/word/2010/wordprocessingGroup" xmlns:wpi="http://schemas.microsoft.com/office/word/2010/wordprocessingInk" xmlns:wne="http://schemas.microsoft.com/office/word/2006/wordml" xmlns:wps="http://schemas.microsoft.com/office/word/2010/wordprocessingShape" mc:Ignorable="w14 wp14">
   <w:body>
+    <w:p>
+      <w:pPr>
+        <w:pStyle w:val="Title"/>
+        <w:spacing w:before="240" w:after="120"/>
+        <w:jc w:val="center"/>
+      </w:pPr>
+      <w:r>
+        <w:rPr>
+          <w:rFonts w:ascii="Calibri" w:hAnsi="Calibri"/>
+          <w:b w:val="0"/>
+          <w:color w:val="000000"/>
+          <w:sz w:val="32"/>
+        </w:rPr>
+        <w:t>Relatório de Fiscalização</w:t>
+      </w:r>
+    </w:p>
+    <w:p>
+      <w:pPr>
+        <w:pStyle w:val="Subtitle"/>
+        <w:spacing w:before="120" w:after="240"/>
+        <w:jc w:val="center"/>
+      </w:pPr>
+      <w:r>
+        <w:rPr>
+          <w:rFonts w:ascii="Calibri" w:hAnsi="Calibri"/>
+          <w:b w:val="0"/>
+          <w:color w:val="000000"/>
+          <w:sz w:val="24"/>
+        </w:rPr>
+        <w:t>Agência Reguladora de Pernambuco - ARPE</w:t>
+      </w:r>
+    </w:p>
     <w:p>
       <w:pPr>
         <w:jc w:val="center"/>
@@ -9,7 +41,7 @@
       <w:r>
         <w:drawing>
           <wp:inline xmlns:a="http://schemas.openxmlformats.org/drawingml/2006/main" xmlns:pic="http://schemas.openxmlformats.org/drawingml/2006/picture">
-            <wp:extent cx="1828800" cy="383458"/>
+            <wp:extent cx="5486400" cy="4394718"/>
             <wp:docPr id="1" name="Picture 1"/>
             <wp:cNvGraphicFramePr>
               <a:graphicFrameLocks noChangeAspect="1"/>
@@ -18,11 +50,11 @@
               <a:graphicData uri="http://schemas.openxmlformats.org/drawingml/2006/picture">
                 <pic:pic>
                   <pic:nvPicPr>
-                    <pic:cNvPr id="0" name="logo_arpe.png"/>
+                    <pic:cNvPr id="0" name="gas.png"/>
                     <pic:cNvPicPr/>
                   </pic:nvPicPr>
                   <pic:blipFill>
-                    <a:blip r:embed="rId9"/>
+                    <a:blip r:embed="rId10"/>
                     <a:stretch>
                       <a:fillRect/>
                     </a:stretch>
@@ -30,7 +62,7 @@
                   <pic:spPr>
                     <a:xfrm>
                       <a:off x="0" y="0"/>
-                      <a:ext cx="1828800" cy="383458"/>
+                      <a:ext cx="5486400" cy="4394718"/>
                     </a:xfrm>
                     <a:prstGeom prst="rect"/>
                   </pic:spPr>
@@ -43,86 +75,685 @@
     </w:p>
     <w:p>
       <w:pPr>
+        <w:pStyle w:val="Heading1"/>
+        <w:spacing w:before="240" w:after="0"/>
         <w:jc w:val="center"/>
       </w:pPr>
       <w:r>
         <w:rPr>
+          <w:rFonts w:ascii="Calibri" w:hAnsi="Calibri"/>
           <w:b/>
+          <w:color w:val="000000"/>
+          <w:sz w:val="20"/>
         </w:rPr>
-        <w:t>DIRETORIA DE REGULAÇÃO TÉCNICO-OPERACIONAL</w:t>
+        <w:t>FISCALIZAÇÃO DAS INSTALAÇÕES DE GÁS NOS MUNICÍPIOS DE CABO DE SANTO AGOSTINHO E JABOATÃO DOS GUARARAPES</w:t>
       </w:r>
     </w:p>
     <w:p>
       <w:pPr>
+        <w:pStyle w:val="Heading2"/>
+        <w:spacing w:before="0" w:after="0"/>
         <w:jc w:val="center"/>
       </w:pPr>
       <w:r>
         <w:rPr>
-          <w:b/>
+          <w:rFonts w:ascii="Calibri" w:hAnsi="Calibri"/>
+          <w:b w:val="0"/>
+          <w:color w:val="000000"/>
+          <w:sz w:val="20"/>
         </w:rPr>
-        <w:t>COORDENADORIA DE TRANSPORTES E RODOVIAS</w:t>
+        <w:t>Argemiro Rivas</w:t>
       </w:r>
     </w:p>
     <w:p>
       <w:pPr>
+        <w:pStyle w:val="Heading2"/>
+        <w:spacing w:before="0" w:after="0"/>
         <w:jc w:val="center"/>
       </w:pPr>
       <w:r>
         <w:rPr>
-          <w:b/>
+          <w:rFonts w:ascii="Calibri" w:hAnsi="Calibri"/>
+          <w:b w:val="0"/>
+          <w:color w:val="000000"/>
+          <w:sz w:val="20"/>
         </w:rPr>
-        <w:t>RELATÓRIO DE FISCALIZAÇÃO TÉCNICO-OPERACIONAL CTR 01/2025</w:t>
+        <w:t>Marta Rejane</w:t>
       </w:r>
     </w:p>
     <w:p>
       <w:pPr>
+        <w:pStyle w:val="Heading2"/>
+        <w:spacing w:before="0" w:after="0"/>
         <w:jc w:val="center"/>
       </w:pPr>
       <w:r>
         <w:rPr>
-          <w:b/>
+          <w:rFonts w:ascii="Calibri" w:hAnsi="Calibri"/>
+          <w:b w:val="0"/>
+          <w:color w:val="000000"/>
+          <w:sz w:val="20"/>
         </w:rPr>
-        <w:t>TERMINAIS RODOVIÁRIOS INTERMUNICIPAIS CONCEDIDOS À EMPRESA SOCICAM</w:t>
+        <w:t>João Paulo Costa</w:t>
       </w:r>
     </w:p>
     <w:p>
       <w:pPr>
+        <w:pStyle w:val="Heading2"/>
+        <w:spacing w:before="0" w:after="0"/>
         <w:jc w:val="center"/>
       </w:pPr>
       <w:r>
         <w:rPr>
+          <w:rFonts w:ascii="Calibri" w:hAnsi="Calibri"/>
+          <w:b w:val="0"/>
+          <w:color w:val="000000"/>
+          <w:sz w:val="20"/>
+        </w:rPr>
+        <w:t>Alexandre Almeida</w:t>
+      </w:r>
+    </w:p>
+    <w:p>
+      <w:pPr>
+        <w:pStyle w:val="Heading2"/>
+        <w:spacing w:before="0" w:after="400"/>
+        <w:jc w:val="center"/>
+      </w:pPr>
+      <w:r>
+        <w:rPr>
+          <w:rFonts w:ascii="Calibri" w:hAnsi="Calibri"/>
+          <w:b w:val="0"/>
+          <w:color w:val="000000"/>
+          <w:sz w:val="20"/>
+        </w:rPr>
+        <w:t>ABRIL/2025</w:t>
+      </w:r>
+    </w:p>
+    <w:p>
+      <w:pPr>
+        <w:pStyle w:val="Heading1"/>
+        <w:spacing w:before="400" w:after="0"/>
+        <w:jc w:val="center"/>
+      </w:pPr>
+      <w:r>
+        <w:rPr>
+          <w:rFonts w:ascii="Calibri" w:hAnsi="Calibri"/>
           <w:b/>
+          <w:color w:val="000000"/>
+          <w:sz w:val="20"/>
         </w:rPr>
-        <w:t>CONTRATO DE CONCESSÃO DE SERVIÇO PÚBLICO Nº 1.041.080/08</w:t>
+        <w:t>RELATÓRIO DE FISCALIZAÇÃO DIRETA PROCESSO ADMINISTRATIVO</w:t>
+      </w:r>
+    </w:p>
+    <w:p>
+      <w:pPr>
+        <w:pStyle w:val="Heading1"/>
+        <w:spacing w:before="0" w:after="0"/>
+        <w:jc w:val="center"/>
+      </w:pPr>
+      <w:r>
+        <w:rPr>
+          <w:rFonts w:ascii="Calibri" w:hAnsi="Calibri"/>
+          <w:b/>
+          <w:color w:val="000000"/>
+          <w:sz w:val="20"/>
+        </w:rPr>
+        <w:t>PA-007/2025-CEEGC- GAS PROCESSOS</w:t>
+      </w:r>
+    </w:p>
+    <w:p>
+      <w:pPr>
+        <w:pStyle w:val="Heading1"/>
+        <w:spacing w:before="0" w:after="0"/>
+        <w:jc w:val="center"/>
+      </w:pPr>
+      <w:r>
+        <w:rPr>
+          <w:rFonts w:ascii="Calibri" w:hAnsi="Calibri"/>
+          <w:b/>
+          <w:color w:val="000000"/>
+          <w:sz w:val="20"/>
+        </w:rPr>
+        <w:t>SEI N° 0030200024.001385/2025-99</w:t>
       </w:r>
     </w:p>
     <w:p>
       <w:pPr>
         <w:sectPr>
+          <w:headerReference w:type="first" r:id="rId9"/>
           <w:pgSz w:w="12240" w:h="15840"/>
           <w:pgMar w:top="1440" w:right="1800" w:bottom="1440" w:left="1800" w:header="720" w:footer="720" w:gutter="0"/>
           <w:cols w:space="720"/>
+          <w:titlePg/>
           <w:docGrid w:linePitch="360"/>
         </w:sectPr>
       </w:pPr>
     </w:p>
     <w:p>
+      <w:pPr>
+        <w:pStyle w:val="Heading3"/>
+        <w:spacing w:before="240" w:after="120"/>
+        <w:jc w:val="center"/>
+      </w:pPr>
       <w:r>
         <w:rPr>
+          <w:rFonts w:ascii="Calibri" w:hAnsi="Calibri"/>
           <w:b/>
+          <w:color w:val="000000"/>
+          <w:sz w:val="26"/>
+        </w:rPr>
+        <w:t>LISTA DE ABREVIATURAS E SIGLAS</w:t>
+      </w:r>
+    </w:p>
+    <w:tbl>
+      <w:tblPr>
+        <w:tblStyle w:val="TableGrid"/>
+        <w:tblW w:type="auto" w:w="0"/>
+        <w:tblLook w:firstColumn="1" w:firstRow="1" w:lastColumn="0" w:lastRow="0" w:noHBand="0" w:noVBand="1" w:val="04A0"/>
+      </w:tblPr>
+      <w:tblGrid>
+        <w:gridCol w:w="1440"/>
+        <w:gridCol w:w="5760"/>
+      </w:tblGrid>
+      <w:tr>
+        <w:tc>
+          <w:tcPr>
+            <w:tcW w:type="dxa" w:w="4320"/>
+            <w:vAlign w:val="center"/>
+          </w:tcPr>
+          <w:p>
+            <w:pPr>
+              <w:jc w:val="center"/>
+            </w:pPr>
+            <w:r>
+              <w:t>Sigla</w:t>
+            </w:r>
+          </w:p>
+        </w:tc>
+        <w:tc>
+          <w:tcPr>
+            <w:tcW w:type="dxa" w:w="4320"/>
+            <w:vAlign w:val="center"/>
+          </w:tcPr>
+          <w:p>
+            <w:pPr>
+              <w:jc w:val="center"/>
+            </w:pPr>
+            <w:r>
+              <w:t>Definição</w:t>
+            </w:r>
+          </w:p>
+        </w:tc>
+      </w:tr>
+      <w:tr>
+        <w:tc>
+          <w:tcPr>
+            <w:tcW w:type="dxa" w:w="1440"/>
+            <w:vAlign w:val="center"/>
+          </w:tcPr>
+          <w:p>
+            <w:pPr>
+              <w:jc w:val="center"/>
+            </w:pPr>
+            <w:r>
+              <w:t>CRM</w:t>
+            </w:r>
+          </w:p>
+        </w:tc>
+        <w:tc>
+          <w:tcPr>
+            <w:tcW w:type="dxa" w:w="5760"/>
+            <w:vAlign w:val="center"/>
+          </w:tcPr>
+          <w:p>
+            <w:pPr>
+              <w:jc w:val="center"/>
+            </w:pPr>
+            <w:r>
+              <w:t>Conjunto de Regulagem de Pressão e Medição</w:t>
+            </w:r>
+          </w:p>
+        </w:tc>
+      </w:tr>
+      <w:tr>
+        <w:tc>
+          <w:tcPr>
+            <w:tcW w:type="dxa" w:w="1440"/>
+            <w:vAlign w:val="center"/>
+          </w:tcPr>
+          <w:p>
+            <w:pPr>
+              <w:jc w:val="center"/>
+            </w:pPr>
+            <w:r>
+              <w:t>ERP</w:t>
+            </w:r>
+          </w:p>
+        </w:tc>
+        <w:tc>
+          <w:tcPr>
+            <w:tcW w:type="dxa" w:w="5760"/>
+            <w:vAlign w:val="center"/>
+          </w:tcPr>
+          <w:p>
+            <w:pPr>
+              <w:jc w:val="center"/>
+            </w:pPr>
+            <w:r>
+              <w:t>Estação de Regulagem de Pressão</w:t>
+            </w:r>
+          </w:p>
+        </w:tc>
+      </w:tr>
+      <w:tr>
+        <w:tc>
+          <w:tcPr>
+            <w:tcW w:type="dxa" w:w="1440"/>
+            <w:vAlign w:val="center"/>
+          </w:tcPr>
+          <w:p>
+            <w:pPr>
+              <w:jc w:val="center"/>
+            </w:pPr>
+            <w:r>
+              <w:t>ERPM</w:t>
+            </w:r>
+          </w:p>
+        </w:tc>
+        <w:tc>
+          <w:tcPr>
+            <w:tcW w:type="dxa" w:w="5760"/>
+            <w:vAlign w:val="center"/>
+          </w:tcPr>
+          <w:p>
+            <w:pPr>
+              <w:jc w:val="center"/>
+            </w:pPr>
+            <w:r>
+              <w:t>Estação de Regulagem, Pressão e Medição</w:t>
+            </w:r>
+          </w:p>
+        </w:tc>
+      </w:tr>
+      <w:tr>
+        <w:tc>
+          <w:tcPr>
+            <w:tcW w:type="dxa" w:w="1440"/>
+            <w:vAlign w:val="center"/>
+          </w:tcPr>
+          <w:p>
+            <w:pPr>
+              <w:jc w:val="center"/>
+            </w:pPr>
+            <w:r>
+              <w:t>ETC</w:t>
+            </w:r>
+          </w:p>
+        </w:tc>
+        <w:tc>
+          <w:tcPr>
+            <w:tcW w:type="dxa" w:w="5760"/>
+            <w:vAlign w:val="center"/>
+          </w:tcPr>
+          <w:p>
+            <w:pPr>
+              <w:jc w:val="center"/>
+            </w:pPr>
+            <w:r>
+              <w:t>Estação de Transferência de Custódia</w:t>
+            </w:r>
+          </w:p>
+        </w:tc>
+      </w:tr>
+      <w:tr>
+        <w:tc>
+          <w:tcPr>
+            <w:tcW w:type="dxa" w:w="1440"/>
+            <w:vAlign w:val="center"/>
+          </w:tcPr>
+          <w:p>
+            <w:pPr>
+              <w:jc w:val="center"/>
+            </w:pPr>
+            <w:r>
+              <w:t>GNV</w:t>
+            </w:r>
+          </w:p>
+        </w:tc>
+        <w:tc>
+          <w:tcPr>
+            <w:tcW w:type="dxa" w:w="5760"/>
+            <w:vAlign w:val="center"/>
+          </w:tcPr>
+          <w:p>
+            <w:pPr>
+              <w:jc w:val="center"/>
+            </w:pPr>
+            <w:r>
+              <w:t>Gás Natural Veicular</w:t>
+            </w:r>
+          </w:p>
+        </w:tc>
+      </w:tr>
+    </w:tbl>
+    <w:p>
+      <w:pPr>
+        <w:spacing w:before="0" w:after="0"/>
+        <w:jc w:val="center"/>
+      </w:pPr>
+      <w:r>
+        <w:rPr>
+          <w:rFonts w:ascii="Calibri" w:hAnsi="Calibri"/>
+          <w:b/>
+          <w:sz w:val="28"/>
+        </w:rPr>
+        <w:t>SUMÁRIO</w:t>
+      </w:r>
+    </w:p>
+    <w:p>
+      <w:pPr>
+        <w:pStyle w:val="Heading1"/>
+        <w:spacing w:before="0" w:after="0"/>
+        <w:jc w:val="left"/>
+      </w:pPr>
+      <w:r>
+        <w:rPr>
+          <w:rFonts w:ascii="Calibri" w:hAnsi="Calibri"/>
+          <w:b w:val="0"/>
+          <w:sz w:val="24"/>
         </w:rPr>
         <w:t>1. INTRODUÇÃO</w:t>
       </w:r>
     </w:p>
     <w:p>
       <w:pPr>
-        <w:jc w:val="lowKashida"/>
+        <w:pStyle w:val="Heading1"/>
+        <w:spacing w:before="0" w:after="0"/>
+        <w:jc w:val="left"/>
       </w:pPr>
       <w:r>
-        <w:t xml:space="preserve">A Coordenadoria de Transportes e Rodovias da ARPE realizou vistoria no Terminal Rodoviário Intermunicipal localizado no município de Terminal Rodoviário do Recife - TIP no dia 2025-06-08 00:00:00, com o objetivo de verificar as condições operacionais, de conservação, de manutenção e de segurança do referido terminal, em conformidade com o Contrato de Concessão de Serviço Público nº Nº 1.041.080/14, firmado entre o Governo do Estado de Pernambuco e a empresa SOCICAM. </w:t>
-        <w:br/>
-        <w:br/>
-        <w:t>A visita técnica foi realizada pela equipe composta por Keven Tavares, que analisou os aspectos físicos e funcionais do terminal, incluindo áreas de embarque e desembarque, sanitários, vias internas, sinalização, segurança, infraestrutura e atendimento ao usuário. Durante a fiscalização, foram registradas as não conformidades observadas, as quais serão detalhadas nas seções seguintes deste relatório.</w:t>
+        <w:rPr>
+          <w:rFonts w:ascii="Calibri" w:hAnsi="Calibri"/>
+          <w:b w:val="0"/>
+          <w:sz w:val="24"/>
+        </w:rPr>
+        <w:t>2. OBJETIVOS</w:t>
+      </w:r>
+    </w:p>
+    <w:p>
+      <w:pPr>
+        <w:pStyle w:val="Heading1"/>
+        <w:spacing w:before="0" w:after="0"/>
+        <w:jc w:val="left"/>
+      </w:pPr>
+      <w:r>
+        <w:rPr>
+          <w:rFonts w:ascii="Calibri" w:hAnsi="Calibri"/>
+          <w:b w:val="0"/>
+          <w:sz w:val="24"/>
+        </w:rPr>
+        <w:t>3. METODOLOGIA</w:t>
+      </w:r>
+    </w:p>
+    <w:p>
+      <w:pPr>
+        <w:pStyle w:val="Heading1"/>
+        <w:spacing w:before="0" w:after="0"/>
+        <w:jc w:val="left"/>
+      </w:pPr>
+      <w:r>
+        <w:rPr>
+          <w:rFonts w:ascii="Calibri" w:hAnsi="Calibri"/>
+          <w:b w:val="0"/>
+          <w:sz w:val="24"/>
+        </w:rPr>
+        <w:t>4. FISCALIZAÇÃO</w:t>
+      </w:r>
+    </w:p>
+    <w:p>
+      <w:pPr>
+        <w:pStyle w:val="Heading2"/>
+        <w:spacing w:before="0" w:after="0"/>
+        <w:jc w:val="left"/>
+      </w:pPr>
+      <w:r>
+        <w:rPr>
+          <w:rFonts w:ascii="Calibri" w:hAnsi="Calibri"/>
+          <w:b w:val="0"/>
+          <w:sz w:val="24"/>
+        </w:rPr>
+        <w:t>4.1 Preparação e Planejamento</w:t>
+      </w:r>
+    </w:p>
+    <w:p>
+      <w:pPr>
+        <w:pStyle w:val="Heading2"/>
+        <w:spacing w:before="0" w:after="0"/>
+        <w:jc w:val="left"/>
+      </w:pPr>
+      <w:r>
+        <w:rPr>
+          <w:rFonts w:ascii="Calibri" w:hAnsi="Calibri"/>
+          <w:b w:val="0"/>
+          <w:sz w:val="24"/>
+        </w:rPr>
+        <w:t>4.2 Execução da Fiscalização</w:t>
+      </w:r>
+    </w:p>
+    <w:p>
+      <w:pPr>
+        <w:pStyle w:val="Heading2"/>
+        <w:spacing w:before="0" w:after="0"/>
+        <w:jc w:val="left"/>
+      </w:pPr>
+      <w:r>
+        <w:rPr>
+          <w:rFonts w:ascii="Calibri" w:hAnsi="Calibri"/>
+          <w:b w:val="0"/>
+          <w:sz w:val="24"/>
+        </w:rPr>
+        <w:t>4.3 Monitoramento e Avaliação</w:t>
+      </w:r>
+    </w:p>
+    <w:p>
+      <w:pPr>
+        <w:pStyle w:val="Heading1"/>
+        <w:spacing w:before="0" w:after="0"/>
+        <w:jc w:val="left"/>
+      </w:pPr>
+      <w:r>
+        <w:rPr>
+          <w:rFonts w:ascii="Calibri" w:hAnsi="Calibri"/>
+          <w:b w:val="0"/>
+          <w:sz w:val="24"/>
+        </w:rPr>
+        <w:t>5. DETERMINAÇÕES GERAIS</w:t>
+      </w:r>
+    </w:p>
+    <w:p>
+      <w:pPr>
+        <w:pStyle w:val="Heading1"/>
+        <w:spacing w:before="0" w:after="0"/>
+        <w:jc w:val="left"/>
+      </w:pPr>
+      <w:r>
+        <w:rPr>
+          <w:rFonts w:ascii="Calibri" w:hAnsi="Calibri"/>
+          <w:b w:val="0"/>
+          <w:sz w:val="24"/>
+        </w:rPr>
+        <w:t>APÊNDICE 1 - FOTOS DAS NÃO CONFORMIDADES</w:t>
+      </w:r>
+    </w:p>
+    <w:p>
+      <w:pPr>
+        <w:pStyle w:val="Heading1"/>
+        <w:spacing w:before="0" w:after="0"/>
+        <w:jc w:val="left"/>
+      </w:pPr>
+      <w:r>
+        <w:rPr>
+          <w:rFonts w:ascii="Calibri" w:hAnsi="Calibri"/>
+          <w:b w:val="0"/>
+          <w:sz w:val="24"/>
+        </w:rPr>
+        <w:t>APÊNDICE 2 - ANÁLISE DAS FISCALIZAÇÕES</w:t>
+      </w:r>
+    </w:p>
+    <w:p>
+      <w:pPr>
+        <w:pStyle w:val="Heading3"/>
+        <w:spacing w:before="500" w:after="120"/>
+        <w:jc w:val="center"/>
+      </w:pPr>
+      <w:r>
+        <w:rPr>
+          <w:rFonts w:ascii="Calibri" w:hAnsi="Calibri"/>
+          <w:b/>
+          <w:color w:val="000000"/>
+          <w:sz w:val="28"/>
+        </w:rPr>
+        <w:t>SUMÁRIO</w:t>
+      </w:r>
+    </w:p>
+    <w:p>
+      <w:pPr>
+        <w:spacing w:before="0" w:after="0"/>
+        <w:jc w:val="left"/>
+      </w:pPr>
+      <w:r>
+        <w:rPr>
+          <w:rFonts w:ascii="Calibri" w:hAnsi="Calibri"/>
+          <w:b w:val="0"/>
+          <w:sz w:val="24"/>
+        </w:rPr>
+        <w:t>1. INTRODUÇÃO</w:t>
+      </w:r>
+    </w:p>
+    <w:p>
+      <w:pPr>
+        <w:spacing w:before="0" w:after="0"/>
+        <w:jc w:val="left"/>
+      </w:pPr>
+      <w:r>
+        <w:rPr>
+          <w:rFonts w:ascii="Calibri" w:hAnsi="Calibri"/>
+          <w:b w:val="0"/>
+          <w:sz w:val="24"/>
+        </w:rPr>
+        <w:t>2. OBJETIVOS</w:t>
+      </w:r>
+    </w:p>
+    <w:p>
+      <w:pPr>
+        <w:spacing w:before="0" w:after="0"/>
+        <w:jc w:val="left"/>
+      </w:pPr>
+      <w:r>
+        <w:rPr>
+          <w:rFonts w:ascii="Calibri" w:hAnsi="Calibri"/>
+          <w:b w:val="0"/>
+          <w:sz w:val="24"/>
+        </w:rPr>
+        <w:t>3. METODOLOGIA</w:t>
+      </w:r>
+    </w:p>
+    <w:p>
+      <w:pPr>
+        <w:spacing w:before="0" w:after="0"/>
+        <w:jc w:val="left"/>
+      </w:pPr>
+      <w:r>
+        <w:rPr>
+          <w:rFonts w:ascii="Calibri" w:hAnsi="Calibri"/>
+          <w:b w:val="0"/>
+          <w:sz w:val="24"/>
+        </w:rPr>
+        <w:t>4. FISCALIZAÇÃO</w:t>
+      </w:r>
+    </w:p>
+    <w:p>
+      <w:pPr>
+        <w:spacing w:before="0" w:after="0"/>
+        <w:jc w:val="left"/>
+      </w:pPr>
+      <w:r>
+        <w:rPr>
+          <w:rFonts w:ascii="Calibri" w:hAnsi="Calibri"/>
+          <w:b w:val="0"/>
+          <w:sz w:val="24"/>
+        </w:rPr>
+        <w:t xml:space="preserve">   4.1. PREPARAÇÃO E PLANEJAMENTO</w:t>
+      </w:r>
+    </w:p>
+    <w:p>
+      <w:pPr>
+        <w:spacing w:before="0" w:after="0"/>
+        <w:jc w:val="left"/>
+      </w:pPr>
+      <w:r>
+        <w:rPr>
+          <w:rFonts w:ascii="Calibri" w:hAnsi="Calibri"/>
+          <w:b w:val="0"/>
+          <w:sz w:val="24"/>
+        </w:rPr>
+        <w:t xml:space="preserve">   4.2. EXECUÇÃO DA FISCALIZAÇÃO</w:t>
+      </w:r>
+    </w:p>
+    <w:p>
+      <w:pPr>
+        <w:spacing w:before="0" w:after="0"/>
+        <w:jc w:val="left"/>
+      </w:pPr>
+      <w:r>
+        <w:rPr>
+          <w:rFonts w:ascii="Calibri" w:hAnsi="Calibri"/>
+          <w:b w:val="0"/>
+          <w:sz w:val="24"/>
+        </w:rPr>
+        <w:t xml:space="preserve">   4.3. MONITORAMENTO E AVALIAÇÃO</w:t>
+      </w:r>
+    </w:p>
+    <w:p>
+      <w:pPr>
+        <w:spacing w:before="0" w:after="0"/>
+        <w:jc w:val="left"/>
+      </w:pPr>
+      <w:r>
+        <w:rPr>
+          <w:rFonts w:ascii="Calibri" w:hAnsi="Calibri"/>
+          <w:b w:val="0"/>
+          <w:sz w:val="24"/>
+        </w:rPr>
+        <w:t>5. DETERMINAÇÕES GERAIS</w:t>
+      </w:r>
+    </w:p>
+    <w:p>
+      <w:pPr>
+        <w:spacing w:before="0" w:after="0"/>
+        <w:jc w:val="left"/>
+      </w:pPr>
+      <w:r>
+        <w:rPr>
+          <w:rFonts w:ascii="Calibri" w:hAnsi="Calibri"/>
+          <w:b w:val="0"/>
+          <w:sz w:val="24"/>
+        </w:rPr>
+        <w:t>APÊNDICE 1 - FOTOS DAS NÃO CONFORMIDADES</w:t>
+      </w:r>
+    </w:p>
+    <w:p>
+      <w:pPr>
+        <w:spacing w:before="0" w:after="0"/>
+        <w:jc w:val="left"/>
+      </w:pPr>
+      <w:r>
+        <w:rPr>
+          <w:rFonts w:ascii="Calibri" w:hAnsi="Calibri"/>
+          <w:b w:val="0"/>
+          <w:sz w:val="24"/>
+        </w:rPr>
+        <w:t>APÊNDICE 2 - ANÁLISE DAS FISCALIZAÇÕES</w:t>
       </w:r>
     </w:p>
     <w:p>
@@ -135,25 +766,134 @@
     </w:p>
     <w:p>
       <w:pPr>
-        <w:jc w:val="lowKashida"/>
+        <w:jc w:val="both"/>
       </w:pPr>
       <w:r>
         <w:t>A presente fiscalização encontra fundamento nas seguintes normas legais e regulamentares:</w:t>
         <w:br/>
         <w:br/>
-        <w:t>- Lei nº 12.524, de 30 de dezembro de 2003 – Altera e consolida as disposições da Lei nº 12.126, de 12 de dezembro de 2001, que cria a Agência de Regulação dos Serviços Públicos Delegados do Estado de Pernambuco – ARPE, regulamentada pelo Decreto nº 30.200, de 09 de fevereiro de 2007.</w:t>
+      </w:r>
+      <w:r>
+        <w:t xml:space="preserve">- </w:t>
+      </w:r>
+      <w:r>
+        <w:rPr>
+          <w:b/>
+        </w:rPr>
+        <w:t>Lei nº 12.524, de 30 de dezembro de 2003</w:t>
+      </w:r>
+      <w:r>
+        <w:t xml:space="preserve"> – Altera e consolida as disposições da </w:t>
+      </w:r>
+      <w:r>
+        <w:rPr>
+          <w:b/>
+        </w:rPr>
+        <w:t>Lei nº 12.126, de 12 de dezembro de 2001</w:t>
+      </w:r>
+      <w:r>
+        <w:t xml:space="preserve">, que cria a Agência de Regulação dos Serviços Públicos Delegados do Estado de Pernambuco – ARPE, regulamentada pelo </w:t>
+      </w:r>
+      <w:r>
+        <w:rPr>
+          <w:b/>
+        </w:rPr>
+        <w:t>Decreto nº 30.200, de 09 de fevereiro de 2007</w:t>
+      </w:r>
+      <w:r>
+        <w:t>.</w:t>
         <w:br/>
         <w:br/>
-        <w:t>- Lei nº 13.254, de 21 de junho de 2007 e alterações, em especial a Lei Estadual nº 15.200, de 17 de dezembro de 2013 – Estrutura o Sistema de Transporte Coletivo Intermunicipal de Passageiros do Estado de Pernambuco, regulamentada pelo Decreto nº 40.559, de 31 de março de 2014.</w:t>
+      </w:r>
+      <w:r>
+        <w:t xml:space="preserve">- </w:t>
+      </w:r>
+      <w:r>
+        <w:rPr>
+          <w:b/>
+        </w:rPr>
+        <w:t>Lei nº 13.254, de 21 de junho de 2007</w:t>
+      </w:r>
+      <w:r>
+        <w:t xml:space="preserve"> e alterações, em especial a </w:t>
+      </w:r>
+      <w:r>
+        <w:rPr>
+          <w:b/>
+        </w:rPr>
+        <w:t>Lei Estadual nº 15.200, de 17 de dezembro de 2013</w:t>
+      </w:r>
+      <w:r>
+        <w:t xml:space="preserve"> – Estrutura o Sistema de Transporte Coletivo Intermunicipal de Passageiros do Estado de Pernambuco, regulamentada pelo </w:t>
+      </w:r>
+      <w:r>
+        <w:rPr>
+          <w:b/>
+        </w:rPr>
+        <w:t>Decreto nº 40.559, de 31 de março de 2014</w:t>
+      </w:r>
+      <w:r>
+        <w:t>.</w:t>
         <w:br/>
         <w:br/>
-        <w:t>- Resolução Arpe nº 46, de 07 de abril de 2008 (Antiga nº 06/2008) – Aprova o Regulamento dos Terminais Rodoviários do Estado de Pernambuco, alterada parcialmente pela Resolução ARPE nº 53, de 26 de janeiro de 2009 (Antiga 003/2009).</w:t>
+      </w:r>
+      <w:r>
+        <w:t xml:space="preserve">- </w:t>
+      </w:r>
+      <w:r>
+        <w:rPr>
+          <w:b/>
+        </w:rPr>
+        <w:t>Resolução Arpe nº 46, de 07 de abril de 2008</w:t>
+      </w:r>
+      <w:r>
+        <w:t xml:space="preserve"> (Antiga nº 06/2008) – Aprova o Regulamento dos Terminais Rodoviários do Estado de Pernambuco, alterada parcialmente pela </w:t>
+      </w:r>
+      <w:r>
+        <w:rPr>
+          <w:b/>
+        </w:rPr>
+        <w:t>Resolução ARPE nº 53, de 26 de janeiro de 2009</w:t>
+      </w:r>
+      <w:r>
+        <w:t xml:space="preserve"> (Antiga 003/2009).</w:t>
         <w:br/>
         <w:br/>
-        <w:t>- Resolução Arpe nº 083, de 30 de julho de 2013 – Dispõe sobre os procedimentos de fiscalização, autuação e aplicação de penalidades aos prestadores de serviços públicos delegados no Estado de Pernambuco fiscalizados pela ARPE mediante delegação.</w:t>
+      </w:r>
+      <w:r>
+        <w:t xml:space="preserve">- </w:t>
+      </w:r>
+      <w:r>
+        <w:rPr>
+          <w:b/>
+        </w:rPr>
+        <w:t>Resolução Arpe nº 083, de 30 de julho de 2013</w:t>
+      </w:r>
+      <w:r>
+        <w:t xml:space="preserve"> – Dispõe sobre os procedimentos de fiscalização, autuação e aplicação de penalidades aos prestadores de serviços públicos delegados no Estado de Pernambuco fiscalizados pela ARPE mediante delegação.</w:t>
         <w:br/>
         <w:br/>
-        <w:t>- Contrato de Concessão de Serviço Público nº 1.041.080/08, de 19 de setembro de 2008, e seus aditivos, especialmente o Segundo Termo Aditivo de 29 de setembro de 2017 – contrato celebrado entre o Estado de Pernambuco, representado pela Secretaria de Transportes – SETRA, e a SOCICAM – Administração, Projetos e Representações Ltda.</w:t>
+      </w:r>
+      <w:r>
+        <w:t xml:space="preserve">- </w:t>
+      </w:r>
+      <w:r>
+        <w:rPr>
+          <w:b/>
+        </w:rPr>
+        <w:t>Contrato de Concessão de Serviço Público nº 1.041.080/08, de 19 de setembro de 2008</w:t>
+      </w:r>
+      <w:r>
+        <w:t xml:space="preserve">, e seus aditivos, especialmente o </w:t>
+      </w:r>
+      <w:r>
+        <w:rPr>
+          <w:b/>
+        </w:rPr>
+        <w:t>Segundo Termo Aditivo de 29 de setembro de 2017</w:t>
+      </w:r>
+      <w:r>
+        <w:t xml:space="preserve"> – contrato celebrado entre o Estado de Pernambuco, representado pela Secretaria de Transportes – SETRA, e a SOCICAM – Administração, Projetos e Representações Ltda.</w:t>
       </w:r>
     </w:p>
     <w:p>
@@ -166,9 +906,15 @@
     </w:p>
     <w:p>
       <w:pPr>
-        <w:jc w:val="lowKashida"/>
+        <w:spacing w:before="0" w:after="0"/>
+        <w:jc w:val="left"/>
       </w:pPr>
       <w:r>
+        <w:rPr>
+          <w:rFonts w:ascii="Calibri" w:hAnsi="Calibri"/>
+          <w:b w:val="0"/>
+          <w:sz w:val="24"/>
+        </w:rPr>
         <w:t>A seguir, apresentam-se as não conformidades registradas nos diversos terminais fiscalizados:</w:t>
       </w:r>
     </w:p>
@@ -204,7 +950,7 @@
       <w:r>
         <w:drawing>
           <wp:inline xmlns:a="http://schemas.openxmlformats.org/drawingml/2006/main" xmlns:pic="http://schemas.openxmlformats.org/drawingml/2006/picture">
-            <wp:extent cx="2743200" cy="1829503"/>
+            <wp:extent cx="2743200" cy="1827014"/>
             <wp:docPr id="2" name="Picture 2"/>
             <wp:cNvGraphicFramePr>
               <a:graphicFrameLocks noChangeAspect="1"/>
@@ -213,11 +959,11 @@
               <a:graphicData uri="http://schemas.openxmlformats.org/drawingml/2006/picture">
                 <pic:pic>
                   <pic:nvPicPr>
-                    <pic:cNvPr id="0" name="foto01.jpg"/>
+                    <pic:cNvPr id="0" name="image.jpg"/>
                     <pic:cNvPicPr/>
                   </pic:nvPicPr>
                   <pic:blipFill>
-                    <a:blip r:embed="rId10"/>
+                    <a:blip r:embed="rId11"/>
                     <a:stretch>
                       <a:fillRect/>
                     </a:stretch>
@@ -225,7 +971,7 @@
                   <pic:spPr>
                     <a:xfrm>
                       <a:off x="0" y="0"/>
-                      <a:ext cx="2743200" cy="1829503"/>
+                      <a:ext cx="2743200" cy="1827014"/>
                     </a:xfrm>
                     <a:prstGeom prst="rect"/>
                   </pic:spPr>
@@ -280,7 +1026,7 @@
       <w:r>
         <w:drawing>
           <wp:inline xmlns:a="http://schemas.openxmlformats.org/drawingml/2006/main" xmlns:pic="http://schemas.openxmlformats.org/drawingml/2006/picture">
-            <wp:extent cx="2743200" cy="1829503"/>
+            <wp:extent cx="2743200" cy="1827014"/>
             <wp:docPr id="3" name="Picture 3"/>
             <wp:cNvGraphicFramePr>
               <a:graphicFrameLocks noChangeAspect="1"/>
@@ -289,11 +1035,11 @@
               <a:graphicData uri="http://schemas.openxmlformats.org/drawingml/2006/picture">
                 <pic:pic>
                   <pic:nvPicPr>
-                    <pic:cNvPr id="0" name="foto01.jpg"/>
+                    <pic:cNvPr id="0" name="image.jpg"/>
                     <pic:cNvPicPr/>
                   </pic:nvPicPr>
                   <pic:blipFill>
-                    <a:blip r:embed="rId10"/>
+                    <a:blip r:embed="rId11"/>
                     <a:stretch>
                       <a:fillRect/>
                     </a:stretch>
@@ -301,7 +1047,7 @@
                   <pic:spPr>
                     <a:xfrm>
                       <a:off x="0" y="0"/>
-                      <a:ext cx="2743200" cy="1829503"/>
+                      <a:ext cx="2743200" cy="1827014"/>
                     </a:xfrm>
                     <a:prstGeom prst="rect"/>
                   </pic:spPr>
@@ -356,7 +1102,7 @@
       <w:r>
         <w:drawing>
           <wp:inline xmlns:a="http://schemas.openxmlformats.org/drawingml/2006/main" xmlns:pic="http://schemas.openxmlformats.org/drawingml/2006/picture">
-            <wp:extent cx="2743200" cy="1829503"/>
+            <wp:extent cx="2743200" cy="1827014"/>
             <wp:docPr id="4" name="Picture 4"/>
             <wp:cNvGraphicFramePr>
               <a:graphicFrameLocks noChangeAspect="1"/>
@@ -365,11 +1111,11 @@
               <a:graphicData uri="http://schemas.openxmlformats.org/drawingml/2006/picture">
                 <pic:pic>
                   <pic:nvPicPr>
-                    <pic:cNvPr id="0" name="foto01.jpg"/>
+                    <pic:cNvPr id="0" name="image.jpg"/>
                     <pic:cNvPicPr/>
                   </pic:nvPicPr>
                   <pic:blipFill>
-                    <a:blip r:embed="rId10"/>
+                    <a:blip r:embed="rId11"/>
                     <a:stretch>
                       <a:fillRect/>
                     </a:stretch>
@@ -377,7 +1123,7 @@
                   <pic:spPr>
                     <a:xfrm>
                       <a:off x="0" y="0"/>
-                      <a:ext cx="2743200" cy="1829503"/>
+                      <a:ext cx="2743200" cy="1827014"/>
                     </a:xfrm>
                     <a:prstGeom prst="rect"/>
                   </pic:spPr>
@@ -432,7 +1178,7 @@
       <w:r>
         <w:drawing>
           <wp:inline xmlns:a="http://schemas.openxmlformats.org/drawingml/2006/main" xmlns:pic="http://schemas.openxmlformats.org/drawingml/2006/picture">
-            <wp:extent cx="2743200" cy="1829503"/>
+            <wp:extent cx="2743200" cy="1827014"/>
             <wp:docPr id="5" name="Picture 5"/>
             <wp:cNvGraphicFramePr>
               <a:graphicFrameLocks noChangeAspect="1"/>
@@ -441,11 +1187,11 @@
               <a:graphicData uri="http://schemas.openxmlformats.org/drawingml/2006/picture">
                 <pic:pic>
                   <pic:nvPicPr>
-                    <pic:cNvPr id="0" name="foto01.jpg"/>
+                    <pic:cNvPr id="0" name="image.jpg"/>
                     <pic:cNvPicPr/>
                   </pic:nvPicPr>
                   <pic:blipFill>
-                    <a:blip r:embed="rId10"/>
+                    <a:blip r:embed="rId11"/>
                     <a:stretch>
                       <a:fillRect/>
                     </a:stretch>
@@ -453,7 +1199,7 @@
                   <pic:spPr>
                     <a:xfrm>
                       <a:off x="0" y="0"/>
-                      <a:ext cx="2743200" cy="1829503"/>
+                      <a:ext cx="2743200" cy="1827014"/>
                     </a:xfrm>
                     <a:prstGeom prst="rect"/>
                   </pic:spPr>
@@ -516,7 +1262,7 @@
       <w:r>
         <w:drawing>
           <wp:inline xmlns:a="http://schemas.openxmlformats.org/drawingml/2006/main" xmlns:pic="http://schemas.openxmlformats.org/drawingml/2006/picture">
-            <wp:extent cx="2743200" cy="1829503"/>
+            <wp:extent cx="2743200" cy="1827014"/>
             <wp:docPr id="6" name="Picture 6"/>
             <wp:cNvGraphicFramePr>
               <a:graphicFrameLocks noChangeAspect="1"/>
@@ -525,11 +1271,11 @@
               <a:graphicData uri="http://schemas.openxmlformats.org/drawingml/2006/picture">
                 <pic:pic>
                   <pic:nvPicPr>
-                    <pic:cNvPr id="0" name="foto01.jpg"/>
+                    <pic:cNvPr id="0" name="image.jpg"/>
                     <pic:cNvPicPr/>
                   </pic:nvPicPr>
                   <pic:blipFill>
-                    <a:blip r:embed="rId10"/>
+                    <a:blip r:embed="rId11"/>
                     <a:stretch>
                       <a:fillRect/>
                     </a:stretch>
@@ -537,7 +1283,7 @@
                   <pic:spPr>
                     <a:xfrm>
                       <a:off x="0" y="0"/>
-                      <a:ext cx="2743200" cy="1829503"/>
+                      <a:ext cx="2743200" cy="1827014"/>
                     </a:xfrm>
                     <a:prstGeom prst="rect"/>
                   </pic:spPr>
@@ -580,9 +1326,15 @@
     </w:p>
     <w:p>
       <w:pPr>
-        <w:jc w:val="lowKashida"/>
+        <w:spacing w:before="0" w:after="0"/>
+        <w:jc w:val="left"/>
       </w:pPr>
       <w:r>
+        <w:rPr>
+          <w:rFonts w:ascii="Calibri" w:hAnsi="Calibri"/>
+          <w:b w:val="0"/>
+          <w:sz w:val="24"/>
+        </w:rPr>
         <w:t>Lorem ipsum lorem pisum ipsum lorem pisum ipsum lorem pisum ipsum lorem pisum ipsum lorem pisum ipsum lorem pisum ipsum lorem pisum ipsum lorem pisum ipsum lorem pisum ipsum lorem pisum.</w:t>
       </w:r>
     </w:p>
@@ -618,7 +1370,7 @@
       <w:r>
         <w:drawing>
           <wp:inline xmlns:a="http://schemas.openxmlformats.org/drawingml/2006/main" xmlns:pic="http://schemas.openxmlformats.org/drawingml/2006/picture">
-            <wp:extent cx="2743200" cy="1829503"/>
+            <wp:extent cx="2743200" cy="1827014"/>
             <wp:docPr id="7" name="Picture 7"/>
             <wp:cNvGraphicFramePr>
               <a:graphicFrameLocks noChangeAspect="1"/>
@@ -627,11 +1379,11 @@
               <a:graphicData uri="http://schemas.openxmlformats.org/drawingml/2006/picture">
                 <pic:pic>
                   <pic:nvPicPr>
-                    <pic:cNvPr id="0" name="foto01.jpg"/>
+                    <pic:cNvPr id="0" name="image.jpg"/>
                     <pic:cNvPicPr/>
                   </pic:nvPicPr>
                   <pic:blipFill>
-                    <a:blip r:embed="rId10"/>
+                    <a:blip r:embed="rId11"/>
                     <a:stretch>
                       <a:fillRect/>
                     </a:stretch>
@@ -639,7 +1391,7 @@
                   <pic:spPr>
                     <a:xfrm>
                       <a:off x="0" y="0"/>
-                      <a:ext cx="2743200" cy="1829503"/>
+                      <a:ext cx="2743200" cy="1827014"/>
                     </a:xfrm>
                     <a:prstGeom prst="rect"/>
                   </pic:spPr>
@@ -702,7 +1454,7 @@
       <w:r>
         <w:drawing>
           <wp:inline xmlns:a="http://schemas.openxmlformats.org/drawingml/2006/main" xmlns:pic="http://schemas.openxmlformats.org/drawingml/2006/picture">
-            <wp:extent cx="2743200" cy="1829503"/>
+            <wp:extent cx="2743200" cy="1827014"/>
             <wp:docPr id="8" name="Picture 8"/>
             <wp:cNvGraphicFramePr>
               <a:graphicFrameLocks noChangeAspect="1"/>
@@ -711,11 +1463,11 @@
               <a:graphicData uri="http://schemas.openxmlformats.org/drawingml/2006/picture">
                 <pic:pic>
                   <pic:nvPicPr>
-                    <pic:cNvPr id="0" name="foto01.jpg"/>
+                    <pic:cNvPr id="0" name="image.jpg"/>
                     <pic:cNvPicPr/>
                   </pic:nvPicPr>
                   <pic:blipFill>
-                    <a:blip r:embed="rId10"/>
+                    <a:blip r:embed="rId11"/>
                     <a:stretch>
                       <a:fillRect/>
                     </a:stretch>
@@ -723,7 +1475,7 @@
                   <pic:spPr>
                     <a:xfrm>
                       <a:off x="0" y="0"/>
-                      <a:ext cx="2743200" cy="1829503"/>
+                      <a:ext cx="2743200" cy="1827014"/>
                     </a:xfrm>
                     <a:prstGeom prst="rect"/>
                   </pic:spPr>
@@ -786,7 +1538,7 @@
       <w:r>
         <w:drawing>
           <wp:inline xmlns:a="http://schemas.openxmlformats.org/drawingml/2006/main" xmlns:pic="http://schemas.openxmlformats.org/drawingml/2006/picture">
-            <wp:extent cx="2743200" cy="1829503"/>
+            <wp:extent cx="2743200" cy="1827014"/>
             <wp:docPr id="9" name="Picture 9"/>
             <wp:cNvGraphicFramePr>
               <a:graphicFrameLocks noChangeAspect="1"/>
@@ -795,11 +1547,11 @@
               <a:graphicData uri="http://schemas.openxmlformats.org/drawingml/2006/picture">
                 <pic:pic>
                   <pic:nvPicPr>
-                    <pic:cNvPr id="0" name="foto01.jpg"/>
+                    <pic:cNvPr id="0" name="image.jpg"/>
                     <pic:cNvPicPr/>
                   </pic:nvPicPr>
                   <pic:blipFill>
-                    <a:blip r:embed="rId10"/>
+                    <a:blip r:embed="rId11"/>
                     <a:stretch>
                       <a:fillRect/>
                     </a:stretch>
@@ -807,7 +1559,7 @@
                   <pic:spPr>
                     <a:xfrm>
                       <a:off x="0" y="0"/>
-                      <a:ext cx="2743200" cy="1829503"/>
+                      <a:ext cx="2743200" cy="1827014"/>
                     </a:xfrm>
                     <a:prstGeom prst="rect"/>
                   </pic:spPr>
@@ -850,14 +1602,6 @@
       </w:r>
     </w:p>
     <w:p>
-      <w:pPr>
-        <w:jc w:val="lowKashida"/>
-      </w:pPr>
-      <w:r>
-        <w:t>Infiltração em coluna de sustentação do Terminal do recife</w:t>
-      </w:r>
-    </w:p>
-    <w:p>
       <w:r>
         <w:rPr>
           <w:b/>
@@ -881,7 +1625,7 @@
       <w:r>
         <w:drawing>
           <wp:inline xmlns:a="http://schemas.openxmlformats.org/drawingml/2006/main" xmlns:pic="http://schemas.openxmlformats.org/drawingml/2006/picture">
-            <wp:extent cx="2743200" cy="1829503"/>
+            <wp:extent cx="2743200" cy="1827014"/>
             <wp:docPr id="10" name="Picture 10"/>
             <wp:cNvGraphicFramePr>
               <a:graphicFrameLocks noChangeAspect="1"/>
@@ -890,11 +1634,11 @@
               <a:graphicData uri="http://schemas.openxmlformats.org/drawingml/2006/picture">
                 <pic:pic>
                   <pic:nvPicPr>
-                    <pic:cNvPr id="0" name="foto01.jpg"/>
+                    <pic:cNvPr id="0" name="image.jpg"/>
                     <pic:cNvPicPr/>
                   </pic:nvPicPr>
                   <pic:blipFill>
-                    <a:blip r:embed="rId10"/>
+                    <a:blip r:embed="rId11"/>
                     <a:stretch>
                       <a:fillRect/>
                     </a:stretch>
@@ -902,7 +1646,7 @@
                   <pic:spPr>
                     <a:xfrm>
                       <a:off x="0" y="0"/>
-                      <a:ext cx="2743200" cy="1829503"/>
+                      <a:ext cx="2743200" cy="1827014"/>
                     </a:xfrm>
                     <a:prstGeom prst="rect"/>
                   </pic:spPr>
@@ -945,9 +1689,15 @@
     </w:p>
     <w:p>
       <w:pPr>
-        <w:jc w:val="lowKashida"/>
+        <w:spacing w:before="0" w:after="0"/>
+        <w:jc w:val="left"/>
       </w:pPr>
       <w:r>
+        <w:rPr>
+          <w:rFonts w:ascii="Calibri" w:hAnsi="Calibri"/>
+          <w:b w:val="0"/>
+          <w:sz w:val="24"/>
+        </w:rPr>
         <w:t>Lorem ipsum lorem pisum ipsum lorem pisum ipsum lorem pisum ipsum lorem pisum ipsum lorem pisum ipsum lorem pisum ipsum lorem pisum ipsum lorem pisum ipsum lorem pisum ipsum lorem pisum.</w:t>
       </w:r>
     </w:p>
@@ -964,7 +1714,7 @@
       <w:r>
         <w:drawing>
           <wp:inline xmlns:a="http://schemas.openxmlformats.org/drawingml/2006/main" xmlns:pic="http://schemas.openxmlformats.org/drawingml/2006/picture">
-            <wp:extent cx="2743200" cy="1829503"/>
+            <wp:extent cx="2743200" cy="1827014"/>
             <wp:docPr id="11" name="Picture 11"/>
             <wp:cNvGraphicFramePr>
               <a:graphicFrameLocks noChangeAspect="1"/>
@@ -973,11 +1723,11 @@
               <a:graphicData uri="http://schemas.openxmlformats.org/drawingml/2006/picture">
                 <pic:pic>
                   <pic:nvPicPr>
-                    <pic:cNvPr id="0" name="foto01.jpg"/>
+                    <pic:cNvPr id="0" name="image.jpg"/>
                     <pic:cNvPicPr/>
                   </pic:nvPicPr>
                   <pic:blipFill>
-                    <a:blip r:embed="rId10"/>
+                    <a:blip r:embed="rId11"/>
                     <a:stretch>
                       <a:fillRect/>
                     </a:stretch>
@@ -985,7 +1735,7 @@
                   <pic:spPr>
                     <a:xfrm>
                       <a:off x="0" y="0"/>
-                      <a:ext cx="2743200" cy="1829503"/>
+                      <a:ext cx="2743200" cy="1827014"/>
                     </a:xfrm>
                     <a:prstGeom prst="rect"/>
                   </pic:spPr>
@@ -1336,35 +2086,70 @@
     </w:p>
     <w:p>
       <w:pPr>
-        <w:jc w:val="lowKashida"/>
+        <w:spacing w:before="0" w:after="0"/>
+        <w:jc w:val="left"/>
       </w:pPr>
       <w:r>
-        <w:t>Diante das constatações apontadas no presente Relatório de Fiscalização, solicita-se o envio deste documento à concessionária responsável, para que sejam adotadas as providências necessárias à regularização das não conformidades identificadas, bem como a apresentação dos respectivos prazos de conclusão dos serviços e/ou obras.</w:t>
+        <w:rPr>
+          <w:rFonts w:ascii="Calibri" w:hAnsi="Calibri"/>
+          <w:b w:val="0"/>
+          <w:sz w:val="24"/>
+        </w:rPr>
+        <w:t>Diante das constatações apontadas no presente Relatório de Fiscalização, solicita-se o seu envio à SOCICAM para que esta apresente as providências para sanar as Não Conformidades evidenciadas, bem como para estabelecer os respectivos prazos de conclusão dos serviços e obras que forem necessários.</w:t>
       </w:r>
     </w:p>
     <w:p>
       <w:pPr>
-        <w:jc w:val="lowKashida"/>
+        <w:spacing w:before="0" w:after="0"/>
+        <w:jc w:val="left"/>
       </w:pPr>
       <w:r>
-        <w:t>Recomenda-se que a concessionária mantenha esta Agência informada acerca da adequação dos sistemas de segurança obrigatórios, como o Sistema de Proteção contra Descargas Atmosféricas (SPDA) e o Sistema de Combate a Incêndio, além da correta manutenção das áreas de uso comum, equipamentos e estruturas prediais dos terminais concedidos.</w:t>
+        <w:rPr>
+          <w:rFonts w:ascii="Calibri" w:hAnsi="Calibri"/>
+          <w:b w:val="0"/>
+          <w:sz w:val="24"/>
+        </w:rPr>
+        <w:t>Conforme sinalizado nas Observações Importantes, a Arpe vai continuar monitorando a montagem do elevador para PCD e a adequação do Sistema contra Incêndio e do Sistema de Proteção contra Descargas Atmosféricas (SPDA) no Terminal de Recife. Deve-se levar em consideração que a Concessionária, em carta enviada à Arpe, deu prazo até abril de 2025 para realizar a adequação desses Sistemas nos terminais de Caruaru, Garanhuns e Petrolina, mas não apresentou prazo para os terminais de Arcoverde e Serra Talhada. Dessa forma, recomenda-se que a SOCICAM mantenha a Arpe atualizada com documentos e informações referentes à adequação tanto do Sistema contra Incêndio quanto do Sistema de Proteção contra Descargas Atmosféricas (SPDA) de todos os terminais concedidos.</w:t>
       </w:r>
     </w:p>
     <w:p>
       <w:pPr>
-        <w:jc w:val="lowKashida"/>
+        <w:spacing w:before="0" w:after="0"/>
+        <w:jc w:val="left"/>
       </w:pPr>
       <w:r>
-        <w:t>Sugere-se o encaminhamento deste relatório à Empresa Pernambucana de Transporte Intermunicipal – EPTI, na qualidade de Poder Concedente e gestora do Sistema de Transporte Coletivo Intermunicipal de Passageiros do Estado de Pernambuco (STCIP-PE).</w:t>
+        <w:rPr>
+          <w:rFonts w:ascii="Calibri" w:hAnsi="Calibri"/>
+          <w:b w:val="0"/>
+          <w:sz w:val="24"/>
+        </w:rPr>
+        <w:t>É recomendável ainda que a SOCICAM observe a inadequação do armazenamento de objetos nas áreas destinadas aos extintores e que mantenha os equipamentos de auxílio a pessoas com necessidades específicas como cadeiras de rodas e de transbordo de maneira a facilitar o seu uso em caso de necessidade.</w:t>
       </w:r>
     </w:p>
     <w:p>
       <w:pPr>
-        <w:jc w:val="center"/>
+        <w:spacing w:before="0" w:after="0"/>
+        <w:jc w:val="left"/>
       </w:pPr>
       <w:r>
         <w:rPr>
-          <w:b/>
+          <w:rFonts w:ascii="Calibri" w:hAnsi="Calibri"/>
+          <w:b w:val="0"/>
+          <w:sz w:val="24"/>
+        </w:rPr>
+        <w:t>Por fim, indicamos o encaminhamento deste Relatório de Fiscalização para conhecimento da EPTI, na qualidade de Poder Concedente do Contrato de Concessão e gestora do Sistema de Transporte Coletivo Intermunicipal de Passageiros (STCIP-PE).</w:t>
+      </w:r>
+    </w:p>
+    <w:p>
+      <w:pPr>
+        <w:spacing w:before="0" w:after="0"/>
+        <w:jc w:val="left"/>
+      </w:pPr>
+      <w:r>
+        <w:rPr>
+          <w:rFonts w:ascii="Calibri" w:hAnsi="Calibri"/>
+          <w:b w:val="0"/>
+          <w:sz w:val="24"/>
         </w:rPr>
         <w:br/>
         <w:br/>
@@ -1373,47 +2158,228 @@
     </w:p>
     <w:p>
       <w:pPr>
-        <w:jc w:val="center"/>
+        <w:spacing w:before="0" w:after="0"/>
+        <w:jc w:val="left"/>
       </w:pPr>
       <w:r>
         <w:rPr>
-          <w:b/>
+          <w:rFonts w:ascii="Calibri" w:hAnsi="Calibri"/>
+          <w:b w:val="0"/>
+          <w:sz w:val="24"/>
         </w:rPr>
         <w:br/>
         <w:br/>
-        <w:t>_______________________________________</w:t>
       </w:r>
     </w:p>
     <w:p>
       <w:pPr>
-        <w:jc w:val="center"/>
+        <w:spacing w:before="0" w:after="0"/>
+        <w:jc w:val="left"/>
       </w:pPr>
       <w:r>
         <w:rPr>
-          <w:b/>
+          <w:rFonts w:ascii="Calibri" w:hAnsi="Calibri"/>
+          <w:b w:val="0"/>
+          <w:sz w:val="24"/>
         </w:rPr>
-        <w:t>Enildo Manoel da Silva Junior</w:t>
+        <w:t>_______________________</w:t>
       </w:r>
     </w:p>
     <w:p>
       <w:pPr>
-        <w:jc w:val="center"/>
+        <w:spacing w:before="0" w:after="0"/>
+        <w:jc w:val="left"/>
       </w:pPr>
       <w:r>
         <w:rPr>
-          <w:b/>
+          <w:rFonts w:ascii="Calibri" w:hAnsi="Calibri"/>
+          <w:b w:val="0"/>
+          <w:sz w:val="24"/>
+        </w:rPr>
+        <w:t>Alcides Vieira</w:t>
+      </w:r>
+    </w:p>
+    <w:p>
+      <w:pPr>
+        <w:spacing w:before="0" w:after="0"/>
+        <w:jc w:val="left"/>
+      </w:pPr>
+      <w:r>
+        <w:rPr>
+          <w:rFonts w:ascii="Calibri" w:hAnsi="Calibri"/>
+          <w:b w:val="0"/>
+          <w:sz w:val="24"/>
         </w:rPr>
         <w:t>Analista de Regulação</w:t>
+      </w:r>
+    </w:p>
+    <w:p>
+      <w:pPr>
+        <w:spacing w:before="0" w:after="0"/>
+        <w:jc w:val="left"/>
+      </w:pPr>
+      <w:r>
+        <w:rPr>
+          <w:rFonts w:ascii="Calibri" w:hAnsi="Calibri"/>
+          <w:b w:val="0"/>
+          <w:sz w:val="24"/>
+        </w:rPr>
+      </w:r>
+    </w:p>
+    <w:p>
+      <w:pPr>
+        <w:spacing w:before="0" w:after="0"/>
+        <w:jc w:val="left"/>
+      </w:pPr>
+      <w:r>
+        <w:rPr>
+          <w:rFonts w:ascii="Calibri" w:hAnsi="Calibri"/>
+          <w:b w:val="0"/>
+          <w:sz w:val="24"/>
+        </w:rPr>
+        <w:t>_______________________</w:t>
+      </w:r>
+    </w:p>
+    <w:p>
+      <w:pPr>
+        <w:spacing w:before="0" w:after="0"/>
+        <w:jc w:val="left"/>
+      </w:pPr>
+      <w:r>
+        <w:rPr>
+          <w:rFonts w:ascii="Calibri" w:hAnsi="Calibri"/>
+          <w:b w:val="0"/>
+          <w:sz w:val="24"/>
+        </w:rPr>
+        <w:t>Enildo Manoel</w:t>
+      </w:r>
+    </w:p>
+    <w:p>
+      <w:pPr>
+        <w:spacing w:before="0" w:after="0"/>
+        <w:jc w:val="left"/>
+      </w:pPr>
+      <w:r>
+        <w:rPr>
+          <w:rFonts w:ascii="Calibri" w:hAnsi="Calibri"/>
+          <w:b w:val="0"/>
+          <w:sz w:val="24"/>
+        </w:rPr>
+        <w:t>Analista de Regulação</w:t>
+      </w:r>
+    </w:p>
+    <w:p>
+      <w:pPr>
+        <w:spacing w:before="0" w:after="0"/>
+        <w:jc w:val="left"/>
+      </w:pPr>
+      <w:r>
+        <w:rPr>
+          <w:rFonts w:ascii="Calibri" w:hAnsi="Calibri"/>
+          <w:b w:val="0"/>
+          <w:sz w:val="24"/>
+        </w:rPr>
+      </w:r>
+    </w:p>
+    <w:p>
+      <w:pPr>
+        <w:spacing w:before="0" w:after="0"/>
+        <w:jc w:val="left"/>
+      </w:pPr>
+      <w:r>
+        <w:rPr>
+          <w:rFonts w:ascii="Calibri" w:hAnsi="Calibri"/>
+          <w:b w:val="0"/>
+          <w:sz w:val="24"/>
+        </w:rPr>
+        <w:br/>
+        <w:t>Ciente e de acordo:</w:t>
+        <w:br/>
+      </w:r>
+    </w:p>
+    <w:p>
+      <w:pPr>
+        <w:spacing w:before="0" w:after="0"/>
+        <w:jc w:val="left"/>
+      </w:pPr>
+      <w:r>
+        <w:rPr>
+          <w:rFonts w:ascii="Calibri" w:hAnsi="Calibri"/>
+          <w:b w:val="0"/>
+          <w:sz w:val="24"/>
+        </w:rPr>
+        <w:t>_______________________</w:t>
+      </w:r>
+    </w:p>
+    <w:p>
+      <w:pPr>
+        <w:spacing w:before="0" w:after="0"/>
+        <w:jc w:val="left"/>
+      </w:pPr>
+      <w:r>
+        <w:rPr>
+          <w:rFonts w:ascii="Calibri" w:hAnsi="Calibri"/>
+          <w:b w:val="0"/>
+          <w:sz w:val="24"/>
+        </w:rPr>
+        <w:t>Maria Ângela Albuquerque de Freitas</w:t>
       </w:r>
     </w:p>
     <w:sectPr>
       <w:pgSz w:w="12240" w:h="15840"/>
       <w:pgMar w:top="1440" w:right="1800" w:bottom="1440" w:left="1800" w:header="720" w:footer="720" w:gutter="0"/>
       <w:cols w:space="720"/>
+      <w:titlePg/>
       <w:docGrid w:linePitch="360"/>
     </w:sectPr>
   </w:body>
 </w:document>
+</file>
+
+<file path=word/header1.xml><?xml version="1.0" encoding="utf-8"?>
+<w:hdr xmlns:m="http://schemas.openxmlformats.org/officeDocument/2006/math" xmlns:mc="http://schemas.openxmlformats.org/markup-compatibility/2006" xmlns:mo="http://schemas.microsoft.com/office/mac/office/2008/main" xmlns:mv="urn:schemas-microsoft-com:mac:vml" xmlns:o="urn:schemas-microsoft-com:office:office" xmlns:r="http://schemas.openxmlformats.org/officeDocument/2006/relationships" xmlns:v="urn:schemas-microsoft-com:vml" xmlns:w10="urn:schemas-microsoft-com:office:word" xmlns:w14="http://schemas.microsoft.com/office/word/2010/wordml" xmlns:w="http://schemas.openxmlformats.org/wordprocessingml/2006/main" xmlns:wne="http://schemas.microsoft.com/office/word/2006/wordml" xmlns:wp14="http://schemas.microsoft.com/office/word/2010/wordprocessingDrawing" xmlns:wp="http://schemas.openxmlformats.org/drawingml/2006/wordprocessingDrawing" xmlns:wpc="http://schemas.microsoft.com/office/word/2010/wordprocessingCanvas" xmlns:wpg="http://schemas.microsoft.com/office/word/2010/wordprocessingGroup" xmlns:wpi="http://schemas.microsoft.com/office/word/2010/wordprocessingInk" xmlns:wps="http://schemas.microsoft.com/office/word/2010/wordprocessingShape" mc:Ignorable="w14 wp14">
+  <w:p>
+    <w:pPr>
+      <w:pStyle w:val="Header"/>
+      <w:spacing w:before="0" w:after="0"/>
+      <w:jc w:val="center"/>
+    </w:pPr>
+    <w:r>
+      <w:drawing>
+        <wp:inline xmlns:a="http://schemas.openxmlformats.org/drawingml/2006/main" xmlns:pic="http://schemas.openxmlformats.org/drawingml/2006/picture">
+          <wp:extent cx="1828800" cy="274040"/>
+          <wp:docPr id="1" name="Picture 1"/>
+          <wp:cNvGraphicFramePr>
+            <a:graphicFrameLocks noChangeAspect="1"/>
+          </wp:cNvGraphicFramePr>
+          <a:graphic>
+            <a:graphicData uri="http://schemas.openxmlformats.org/drawingml/2006/picture">
+              <pic:pic>
+                <pic:nvPicPr>
+                  <pic:cNvPr id="0" name="logo_arpe.png"/>
+                  <pic:cNvPicPr/>
+                </pic:nvPicPr>
+                <pic:blipFill>
+                  <a:blip r:embed="rId1"/>
+                  <a:stretch>
+                    <a:fillRect/>
+                  </a:stretch>
+                </pic:blipFill>
+                <pic:spPr>
+                  <a:xfrm>
+                    <a:off x="0" y="0"/>
+                    <a:ext cx="1828800" cy="274040"/>
+                  </a:xfrm>
+                  <a:prstGeom prst="rect"/>
+                </pic:spPr>
+              </pic:pic>
+            </a:graphicData>
+          </a:graphic>
+        </wp:inline>
+      </w:drawing>
+    </w:r>
+  </w:p>
+</w:hdr>
 </file>
 
 <file path=word/numbering.xml><?xml version="1.0" encoding="utf-8"?>

</xml_diff>